<commit_message>
alterado todos os arquivos
</commit_message>
<xml_diff>
--- a/word.docx
+++ b/word.docx
@@ -13,21 +13,7 @@
       <w:proofErr w:type="spellEnd"/>
     </w:p>
     <w:p/>
-    <w:p>
-      <w:r>
-        <w:t>Este é o arquivo original</w:t>
-      </w:r>
-    </w:p>
     <w:p/>
-    <w:p>
-      <w:r>
-        <w:t>UHUUUUU</w:t>
-      </w:r>
-    </w:p>
-    <w:p>
-      <w:bookmarkStart w:id="0" w:name="_GoBack"/>
-      <w:bookmarkEnd w:id="0"/>
-    </w:p>
     <w:p>
       <w:pPr>
         <w:rPr>
@@ -37,33 +23,8 @@
       <w:r>
         <w:t>Este é um arquivo</w:t>
       </w:r>
-      <w:r>
-        <w:object w:dxaOrig="1543" w:dyaOrig="995">
-          <v:shapetype id="_x0000_t75" coordsize="21600,21600" o:spt="75" o:preferrelative="t" path="m@4@5l@4@11@9@11@9@5xe" filled="f" stroked="f">
-            <v:stroke joinstyle="miter"/>
-            <v:formulas>
-              <v:f eqn="if lineDrawn pixelLineWidth 0"/>
-              <v:f eqn="sum @0 1 0"/>
-              <v:f eqn="sum 0 0 @1"/>
-              <v:f eqn="prod @2 1 2"/>
-              <v:f eqn="prod @3 21600 pixelWidth"/>
-              <v:f eqn="prod @3 21600 pixelHeight"/>
-              <v:f eqn="sum @0 0 1"/>
-              <v:f eqn="prod @6 1 2"/>
-              <v:f eqn="prod @7 21600 pixelWidth"/>
-              <v:f eqn="sum @8 21600 0"/>
-              <v:f eqn="prod @7 21600 pixelHeight"/>
-              <v:f eqn="sum @10 21600 0"/>
-            </v:formulas>
-            <v:path o:extrusionok="f" gradientshapeok="t" o:connecttype="rect"/>
-            <o:lock v:ext="edit" aspectratio="t"/>
-          </v:shapetype>
-          <v:shape id="_x0000_i1025" type="#_x0000_t75" style="width:77.25pt;height:49.5pt" o:ole="">
-            <v:imagedata r:id="rId4" o:title=""/>
-          </v:shape>
-          <o:OLEObject Type="Embed" ProgID="Excel.SheetMacroEnabled.12" ShapeID="_x0000_i1025" DrawAspect="Icon" ObjectID="_1717265111" r:id="rId5"/>
-        </w:object>
-      </w:r>
+      <w:bookmarkStart w:id="0" w:name="_GoBack"/>
+      <w:bookmarkEnd w:id="0"/>
     </w:p>
     <w:sectPr>
       <w:pgSz w:w="11906" w:h="16838"/>

</xml_diff>